<commit_message>
Group Report - Back End 3
Changes made due to feedback
</commit_message>
<xml_diff>
--- a/Group Project – Back End.docx
+++ b/Group Project – Back End.docx
@@ -200,13 +200,7 @@
         <w:rPr/>
         <w:t xml:space="preserve">Back End: </w:t>
         <w:tab/>
-        <w:t>Ethan</w:t>
-      </w:r>
-      <w:bookmarkStart w:id="0" w:name="_GoBack"/>
-      <w:bookmarkEnd w:id="0"/>
-      <w:r>
-        <w:rPr/>
-        <w:t xml:space="preserve"> Kelly</w:t>
+        <w:t>Ethan Kelly</w:t>
       </w:r>
     </w:p>
     <w:p>
@@ -264,7 +258,7 @@
         <w:tblInd w:w="0" w:type="dxa"/>
         <w:tblCellMar>
           <w:top w:w="0" w:type="dxa"/>
-          <w:left w:w="103" w:type="dxa"/>
+          <w:left w:w="98" w:type="dxa"/>
           <w:bottom w:w="0" w:type="dxa"/>
           <w:right w:w="108" w:type="dxa"/>
         </w:tblCellMar>
@@ -284,7 +278,7 @@
             <w:tcBorders/>
             <w:shd w:color="auto" w:fill="B4C6E7" w:themeFill="accent1" w:themeFillTint="66" w:val="clear"/>
             <w:tcMar>
-              <w:left w:w="103" w:type="dxa"/>
+              <w:left w:w="98" w:type="dxa"/>
             </w:tcMar>
           </w:tcPr>
           <w:p>
@@ -305,7 +299,7 @@
             <w:tcBorders/>
             <w:shd w:color="auto" w:fill="C5E0B3" w:themeFill="accent6" w:themeFillTint="66" w:val="clear"/>
             <w:tcMar>
-              <w:left w:w="103" w:type="dxa"/>
+              <w:left w:w="98" w:type="dxa"/>
             </w:tcMar>
           </w:tcPr>
           <w:p>
@@ -327,9 +321,9 @@
           <w:tcPr>
             <w:tcW w:w="4505" w:type="dxa"/>
             <w:tcBorders/>
-            <w:shd w:fill="auto" w:val="clear"/>
+            <w:shd w:color="auto" w:fill="auto" w:val="clear"/>
             <w:tcMar>
-              <w:left w:w="103" w:type="dxa"/>
+              <w:left w:w="98" w:type="dxa"/>
             </w:tcMar>
           </w:tcPr>
           <w:p>
@@ -348,9 +342,9 @@
           <w:tcPr>
             <w:tcW w:w="4504" w:type="dxa"/>
             <w:tcBorders/>
-            <w:shd w:fill="auto" w:val="clear"/>
+            <w:shd w:color="auto" w:fill="auto" w:val="clear"/>
             <w:tcMar>
-              <w:left w:w="103" w:type="dxa"/>
+              <w:left w:w="98" w:type="dxa"/>
             </w:tcMar>
           </w:tcPr>
           <w:p>
@@ -372,9 +366,9 @@
           <w:tcPr>
             <w:tcW w:w="4505" w:type="dxa"/>
             <w:tcBorders/>
-            <w:shd w:fill="auto" w:val="clear"/>
+            <w:shd w:color="auto" w:fill="auto" w:val="clear"/>
             <w:tcMar>
-              <w:left w:w="103" w:type="dxa"/>
+              <w:left w:w="98" w:type="dxa"/>
             </w:tcMar>
           </w:tcPr>
           <w:p>
@@ -393,9 +387,9 @@
           <w:tcPr>
             <w:tcW w:w="4504" w:type="dxa"/>
             <w:tcBorders/>
-            <w:shd w:fill="auto" w:val="clear"/>
+            <w:shd w:color="auto" w:fill="auto" w:val="clear"/>
             <w:tcMar>
-              <w:left w:w="103" w:type="dxa"/>
+              <w:left w:w="98" w:type="dxa"/>
             </w:tcMar>
           </w:tcPr>
           <w:p>
@@ -417,9 +411,9 @@
           <w:tcPr>
             <w:tcW w:w="4505" w:type="dxa"/>
             <w:tcBorders/>
-            <w:shd w:fill="auto" w:val="clear"/>
+            <w:shd w:color="auto" w:fill="auto" w:val="clear"/>
             <w:tcMar>
-              <w:left w:w="103" w:type="dxa"/>
+              <w:left w:w="98" w:type="dxa"/>
             </w:tcMar>
           </w:tcPr>
           <w:p>
@@ -438,9 +432,9 @@
           <w:tcPr>
             <w:tcW w:w="4504" w:type="dxa"/>
             <w:tcBorders/>
-            <w:shd w:fill="auto" w:val="clear"/>
+            <w:shd w:color="auto" w:fill="auto" w:val="clear"/>
             <w:tcMar>
-              <w:left w:w="103" w:type="dxa"/>
+              <w:left w:w="98" w:type="dxa"/>
             </w:tcMar>
           </w:tcPr>
           <w:p>
@@ -462,9 +456,9 @@
           <w:tcPr>
             <w:tcW w:w="4505" w:type="dxa"/>
             <w:tcBorders/>
-            <w:shd w:fill="auto" w:val="clear"/>
+            <w:shd w:color="auto" w:fill="auto" w:val="clear"/>
             <w:tcMar>
-              <w:left w:w="103" w:type="dxa"/>
+              <w:left w:w="98" w:type="dxa"/>
             </w:tcMar>
           </w:tcPr>
           <w:p>
@@ -483,9 +477,9 @@
           <w:tcPr>
             <w:tcW w:w="4504" w:type="dxa"/>
             <w:tcBorders/>
-            <w:shd w:fill="auto" w:val="clear"/>
+            <w:shd w:color="auto" w:fill="auto" w:val="clear"/>
             <w:tcMar>
-              <w:left w:w="103" w:type="dxa"/>
+              <w:left w:w="98" w:type="dxa"/>
             </w:tcMar>
           </w:tcPr>
           <w:p>
@@ -507,9 +501,9 @@
           <w:tcPr>
             <w:tcW w:w="4505" w:type="dxa"/>
             <w:tcBorders/>
-            <w:shd w:fill="auto" w:val="clear"/>
+            <w:shd w:color="auto" w:fill="auto" w:val="clear"/>
             <w:tcMar>
-              <w:left w:w="103" w:type="dxa"/>
+              <w:left w:w="98" w:type="dxa"/>
             </w:tcMar>
           </w:tcPr>
           <w:p>
@@ -528,9 +522,9 @@
           <w:tcPr>
             <w:tcW w:w="4504" w:type="dxa"/>
             <w:tcBorders/>
-            <w:shd w:fill="auto" w:val="clear"/>
+            <w:shd w:color="auto" w:fill="auto" w:val="clear"/>
             <w:tcMar>
-              <w:left w:w="103" w:type="dxa"/>
+              <w:left w:w="98" w:type="dxa"/>
             </w:tcMar>
           </w:tcPr>
           <w:p>
@@ -552,9 +546,9 @@
           <w:tcPr>
             <w:tcW w:w="4505" w:type="dxa"/>
             <w:tcBorders/>
-            <w:shd w:fill="auto" w:val="clear"/>
+            <w:shd w:color="auto" w:fill="auto" w:val="clear"/>
             <w:tcMar>
-              <w:left w:w="103" w:type="dxa"/>
+              <w:left w:w="98" w:type="dxa"/>
             </w:tcMar>
           </w:tcPr>
           <w:p>
@@ -575,7 +569,7 @@
             <w:tcBorders/>
             <w:shd w:color="auto" w:fill="E7E6E6" w:themeFill="background2" w:val="clear"/>
             <w:tcMar>
-              <w:left w:w="103" w:type="dxa"/>
+              <w:left w:w="98" w:type="dxa"/>
             </w:tcMar>
           </w:tcPr>
           <w:p>
@@ -596,9 +590,9 @@
           <w:tcPr>
             <w:tcW w:w="4505" w:type="dxa"/>
             <w:tcBorders/>
-            <w:shd w:fill="auto" w:val="clear"/>
+            <w:shd w:color="auto" w:fill="auto" w:val="clear"/>
             <w:tcMar>
-              <w:left w:w="103" w:type="dxa"/>
+              <w:left w:w="98" w:type="dxa"/>
             </w:tcMar>
           </w:tcPr>
           <w:p>
@@ -619,7 +613,7 @@
             <w:tcBorders/>
             <w:shd w:color="auto" w:fill="E7E6E6" w:themeFill="background2" w:val="clear"/>
             <w:tcMar>
-              <w:left w:w="103" w:type="dxa"/>
+              <w:left w:w="98" w:type="dxa"/>
             </w:tcMar>
           </w:tcPr>
           <w:p>
@@ -640,9 +634,9 @@
           <w:tcPr>
             <w:tcW w:w="4505" w:type="dxa"/>
             <w:tcBorders/>
-            <w:shd w:fill="auto" w:val="clear"/>
+            <w:shd w:color="auto" w:fill="auto" w:val="clear"/>
             <w:tcMar>
-              <w:left w:w="103" w:type="dxa"/>
+              <w:left w:w="98" w:type="dxa"/>
             </w:tcMar>
           </w:tcPr>
           <w:p>
@@ -663,7 +657,7 @@
             <w:tcBorders/>
             <w:shd w:color="auto" w:fill="E7E6E6" w:themeFill="background2" w:val="clear"/>
             <w:tcMar>
-              <w:left w:w="103" w:type="dxa"/>
+              <w:left w:w="98" w:type="dxa"/>
             </w:tcMar>
           </w:tcPr>
           <w:p>
@@ -1245,14 +1239,12 @@
     <w:p>
       <w:pPr>
         <w:pStyle w:val="Normal"/>
+        <w:rPr/>
+      </w:pPr>
+      <w:r>
         <w:rPr>
           <w:u w:val="single"/>
         </w:rPr>
-      </w:pPr>
-      <w:r>
-        <w:rPr>
-          <w:u w:val="single"/>
-        </w:rPr>
         <w:t>Back-End</w:t>
       </w:r>
     </w:p>
@@ -1272,7 +1264,7 @@
       </w:pPr>
       <w:r>
         <w:rPr/>
-        <w:t>I’m Ethan, and I managed the ‘Back-End’ of the project. It’s my job to organise the GitHub, fix code issues which arise during development and construct the database for the final system.</w:t>
+        <w:t>The back-end of the project refers to the organisation of the group’s GitHub, resolving coding issues and the construction of the database for the final system</w:t>
       </w:r>
     </w:p>
     <w:p>
@@ -1316,101 +1308,345 @@
     <w:p>
       <w:pPr>
         <w:pStyle w:val="Normal"/>
-        <w:rPr>
-          <w:color w:val="800000"/>
-        </w:rPr>
-      </w:pPr>
-      <w:r>
-        <w:rPr/>
-      </w:r>
-    </w:p>
-    <w:p>
-      <w:pPr>
-        <w:pStyle w:val="Normal"/>
-        <w:rPr/>
-      </w:pPr>
-      <w:r>
-        <w:rPr>
-          <w:color w:val="000000"/>
-        </w:rPr>
-        <w:t xml:space="preserve">But what exactly is it about a database which makes it suitable for this job? For starters, with a database, we can ask it questions. As opposed to files stored on a server somewhere or fields in a CSV file, we can directly query the data stored in our database, such as asking the Logins table ”who’s a lecturer?” will show us all records of users who are lecturers. Looking up data can also be relatively fast compared to the current systems we use.  </w:t>
-      </w:r>
-    </w:p>
-    <w:p>
-      <w:pPr>
-        <w:pStyle w:val="Normal"/>
-        <w:rPr>
-          <w:color w:val="000000"/>
-        </w:rPr>
-      </w:pPr>
-      <w:r>
-        <w:rPr/>
-      </w:r>
-    </w:p>
-    <w:p>
-      <w:pPr>
-        <w:pStyle w:val="Normal"/>
-        <w:rPr/>
-      </w:pPr>
-      <w:r>
-        <w:rPr>
-          <w:color w:val="000000"/>
-        </w:rPr>
-        <w:t xml:space="preserve">As we are using MySQL, a relational DBMS, we can relate data from two different tables at any time using joins. </w:t>
-      </w:r>
-      <w:r>
-        <w:rPr>
-          <w:color w:val="000000"/>
-        </w:rPr>
-        <w:t xml:space="preserve">So for example, if a student wanted to view their details on our system, a query linking the Logins table and Students table using the shared </w:t>
-      </w:r>
-      <w:r>
-        <w:rPr>
-          <w:i w:val="false"/>
-          <w:iCs w:val="false"/>
-          <w:color w:val="000000"/>
-        </w:rPr>
-        <w:t>UniID</w:t>
-      </w:r>
-      <w:r>
-        <w:rPr>
-          <w:color w:val="000000"/>
-        </w:rPr>
-        <w:t xml:space="preserve"> field would be used. By normalising our tables and accessing them via relationships, we only access a table when relevant, and so we are far less likely to make unintentional changes to our data. This is extremely important in maintaining data integrity.</w:t>
-      </w:r>
-    </w:p>
-    <w:p>
-      <w:pPr>
-        <w:pStyle w:val="Normal"/>
-        <w:rPr>
-          <w:color w:val="000000"/>
-        </w:rPr>
-      </w:pPr>
-      <w:r>
-        <w:rPr/>
-      </w:r>
-    </w:p>
-    <w:p>
-      <w:pPr>
-        <w:pStyle w:val="Normal"/>
-        <w:rPr/>
-      </w:pPr>
-      <w:r>
-        <w:rPr>
-          <w:color w:val="000000"/>
-        </w:rPr>
-        <w:t xml:space="preserve">Databases have structure to them, which means instead of having to reinvent the wheel in php or python to deal with the data we wish to store, languages such as php and python can directly interact with our MySQL database which has already structured the data for them. This imposed structure also ensures that data is recorded exactly as intended, so data integrity is maintained. </w:t>
-      </w:r>
-    </w:p>
-    <w:p>
-      <w:pPr>
-        <w:pStyle w:val="Normal"/>
-        <w:rPr>
-          <w:color w:val="000000"/>
-        </w:rPr>
-      </w:pPr>
-      <w:r>
-        <w:rPr/>
+        <w:rPr/>
+      </w:pPr>
+      <w:r>
+        <w:rPr/>
+      </w:r>
+    </w:p>
+    <w:p>
+      <w:pPr>
+        <w:pStyle w:val="Normal"/>
+        <w:rPr/>
+      </w:pPr>
+      <w:r>
+        <w:rPr/>
+        <w:t>The database is suitable for the this task, as it can be queried;</w:t>
+      </w:r>
+      <w:r>
+        <w:rPr>
+          <w:color w:val="000000"/>
+        </w:rPr>
+        <w:t xml:space="preserve"> </w:t>
+      </w:r>
+      <w:r>
+        <w:rPr>
+          <w:color w:val="000000"/>
+        </w:rPr>
+        <w:t>instead of searching through</w:t>
+      </w:r>
+      <w:r>
+        <w:rPr>
+          <w:color w:val="000000"/>
+        </w:rPr>
+        <w:t xml:space="preserve"> files stored on a server somewhere or fields in a CSV file, </w:t>
+      </w:r>
+      <w:r>
+        <w:rPr>
+          <w:color w:val="000000"/>
+        </w:rPr>
+        <w:t>by querying the database with an SQL statement such as:</w:t>
+      </w:r>
+    </w:p>
+    <w:p>
+      <w:pPr>
+        <w:pStyle w:val="Normal"/>
+        <w:rPr>
+          <w:color w:val="000000"/>
+        </w:rPr>
+      </w:pPr>
+      <w:r>
+        <w:rPr/>
+      </w:r>
+    </w:p>
+    <w:p>
+      <w:pPr>
+        <w:pStyle w:val="Normal"/>
+        <w:jc w:val="left"/>
+        <w:rPr>
+          <w:rFonts w:ascii="Courier New" w:hAnsi="Courier New"/>
+        </w:rPr>
+      </w:pPr>
+      <w:r>
+        <w:rPr>
+          <w:rFonts w:ascii="Courier New" w:hAnsi="Courier New"/>
+          <w:color w:val="000000"/>
+        </w:rPr>
+        <w:t>SELECT *</w:t>
+      </w:r>
+    </w:p>
+    <w:p>
+      <w:pPr>
+        <w:pStyle w:val="Normal"/>
+        <w:jc w:val="left"/>
+        <w:rPr>
+          <w:rFonts w:ascii="Courier New" w:hAnsi="Courier New"/>
+        </w:rPr>
+      </w:pPr>
+      <w:r>
+        <w:rPr>
+          <w:rFonts w:ascii="Courier New" w:hAnsi="Courier New"/>
+          <w:color w:val="000000"/>
+        </w:rPr>
+        <w:t>FROM Logins</w:t>
+      </w:r>
+    </w:p>
+    <w:p>
+      <w:pPr>
+        <w:pStyle w:val="Normal"/>
+        <w:jc w:val="left"/>
+        <w:rPr>
+          <w:rFonts w:ascii="Courier New" w:hAnsi="Courier New"/>
+        </w:rPr>
+      </w:pPr>
+      <w:r>
+        <w:rPr>
+          <w:rFonts w:ascii="Courier New" w:hAnsi="Courier New"/>
+          <w:color w:val="000000"/>
+        </w:rPr>
+        <w:t>WHERE Role = ‘Lecturer’;</w:t>
+      </w:r>
+    </w:p>
+    <w:p>
+      <w:pPr>
+        <w:pStyle w:val="Normal"/>
+        <w:rPr>
+          <w:color w:val="000000"/>
+        </w:rPr>
+      </w:pPr>
+      <w:r>
+        <w:rPr/>
+      </w:r>
+    </w:p>
+    <w:p>
+      <w:pPr>
+        <w:pStyle w:val="Normal"/>
+        <w:rPr/>
+      </w:pPr>
+      <w:r>
+        <w:rPr>
+          <w:color w:val="000000"/>
+        </w:rPr>
+        <w:t>A list of Logins details with the role of ‘Lecturer’ will be produced</w:t>
+      </w:r>
+      <w:r>
+        <w:rPr>
+          <w:color w:val="000000"/>
+        </w:rPr>
+        <w:t xml:space="preserve">. Looking up data </w:t>
+      </w:r>
+      <w:r>
+        <w:rPr>
+          <w:color w:val="000000"/>
+        </w:rPr>
+        <w:t xml:space="preserve">on a database </w:t>
+      </w:r>
+      <w:r>
+        <w:rPr>
+          <w:color w:val="000000"/>
+        </w:rPr>
+        <w:t xml:space="preserve">can also be relatively fast compared to the current systems </w:t>
+      </w:r>
+      <w:r>
+        <w:rPr>
+          <w:color w:val="000000"/>
+        </w:rPr>
+        <w:t>being</w:t>
+      </w:r>
+      <w:r>
+        <w:rPr>
+          <w:color w:val="000000"/>
+        </w:rPr>
+        <w:t xml:space="preserve"> use</w:t>
+      </w:r>
+      <w:r>
+        <w:rPr>
+          <w:color w:val="000000"/>
+        </w:rPr>
+        <w:t>d</w:t>
+      </w:r>
+      <w:r>
+        <w:rPr>
+          <w:color w:val="000000"/>
+        </w:rPr>
+        <w:t xml:space="preserve">.  </w:t>
+      </w:r>
+    </w:p>
+    <w:p>
+      <w:pPr>
+        <w:pStyle w:val="Normal"/>
+        <w:rPr>
+          <w:color w:val="000000"/>
+        </w:rPr>
+      </w:pPr>
+      <w:r>
+        <w:rPr>
+          <w:color w:val="000000"/>
+        </w:rPr>
+      </w:r>
+    </w:p>
+    <w:p>
+      <w:pPr>
+        <w:pStyle w:val="Normal"/>
+        <w:rPr/>
+      </w:pPr>
+      <w:r>
+        <w:rPr>
+          <w:color w:val="000000"/>
+        </w:rPr>
+        <w:t xml:space="preserve">MySQL, a relational DBMS, </w:t>
+      </w:r>
+      <w:r>
+        <w:rPr>
+          <w:color w:val="000000"/>
+        </w:rPr>
+        <w:t>will be used. Relating</w:t>
+      </w:r>
+      <w:r>
+        <w:rPr>
+          <w:color w:val="000000"/>
+        </w:rPr>
+        <w:t xml:space="preserve"> data from two different tables at any time using joins </w:t>
+      </w:r>
+      <w:r>
+        <w:rPr>
+          <w:color w:val="000000"/>
+        </w:rPr>
+        <w:t>is useful for the system</w:t>
+      </w:r>
+      <w:r>
+        <w:rPr>
+          <w:color w:val="000000"/>
+        </w:rPr>
+        <w:t xml:space="preserve">. So for example, if a student wanted to view their details on our system, a query linking the Logins table and Students table using the shared UniID field would be used. By normalising </w:t>
+      </w:r>
+      <w:r>
+        <w:rPr>
+          <w:color w:val="000000"/>
+        </w:rPr>
+        <w:t>the</w:t>
+      </w:r>
+      <w:r>
+        <w:rPr>
+          <w:color w:val="000000"/>
+        </w:rPr>
+        <w:t xml:space="preserve"> tables and accessing them via relationships, </w:t>
+      </w:r>
+      <w:r>
+        <w:rPr>
+          <w:color w:val="000000"/>
+        </w:rPr>
+        <w:t>a table will only be accessed where necessary</w:t>
+      </w:r>
+      <w:r>
+        <w:rPr>
+          <w:color w:val="000000"/>
+        </w:rPr>
+        <w:t>, and s</w:t>
+      </w:r>
+      <w:r>
+        <w:rPr>
+          <w:color w:val="000000"/>
+        </w:rPr>
+        <w:t xml:space="preserve">o data is far less likely to be altered </w:t>
+      </w:r>
+      <w:r>
+        <w:rPr>
+          <w:color w:val="000000"/>
+        </w:rPr>
+        <w:t>unintentionally.</w:t>
+      </w:r>
+      <w:r>
+        <w:rPr>
+          <w:color w:val="000000"/>
+        </w:rPr>
+        <w:t xml:space="preserve"> This is extremely important in maintaining data integrity.</w:t>
+      </w:r>
+    </w:p>
+    <w:p>
+      <w:pPr>
+        <w:pStyle w:val="Normal"/>
+        <w:rPr>
+          <w:color w:val="000000"/>
+        </w:rPr>
+      </w:pPr>
+      <w:r>
+        <w:rPr>
+          <w:color w:val="000000"/>
+        </w:rPr>
+      </w:r>
+    </w:p>
+    <w:p>
+      <w:pPr>
+        <w:pStyle w:val="Normal"/>
+        <w:rPr/>
+      </w:pPr>
+      <w:r>
+        <w:rPr>
+          <w:color w:val="000000"/>
+        </w:rPr>
+        <w:t>Databases have structure to them, which means instead of having to reinvent the wheel in php or python to deal with the da</w:t>
+      </w:r>
+      <w:r>
+        <w:rPr>
+          <w:color w:val="000000"/>
+        </w:rPr>
+        <w:t>ta which needs</w:t>
+      </w:r>
+      <w:r>
+        <w:rPr>
+          <w:color w:val="000000"/>
+        </w:rPr>
+        <w:t xml:space="preserve"> to </w:t>
+      </w:r>
+      <w:r>
+        <w:rPr>
+          <w:color w:val="000000"/>
+        </w:rPr>
+        <w:t xml:space="preserve">be </w:t>
+      </w:r>
+      <w:r>
+        <w:rPr>
+          <w:color w:val="000000"/>
+        </w:rPr>
+        <w:t>store</w:t>
+      </w:r>
+      <w:r>
+        <w:rPr>
+          <w:color w:val="000000"/>
+        </w:rPr>
+        <w:t>d</w:t>
+      </w:r>
+      <w:r>
+        <w:rPr>
+          <w:color w:val="000000"/>
+        </w:rPr>
+        <w:t xml:space="preserve">, languages such as php and python can directly interact with </w:t>
+      </w:r>
+      <w:r>
+        <w:rPr>
+          <w:color w:val="000000"/>
+        </w:rPr>
+        <w:t>the</w:t>
+      </w:r>
+      <w:r>
+        <w:rPr>
+          <w:color w:val="000000"/>
+        </w:rPr>
+        <w:t xml:space="preserve"> MySQL database which has already structured the data. This imposed structure also ensures that data is recorded exactly as intended, so data integrity is maintained. </w:t>
+      </w:r>
+    </w:p>
+    <w:p>
+      <w:pPr>
+        <w:pStyle w:val="Normal"/>
+        <w:rPr>
+          <w:color w:val="000000"/>
+        </w:rPr>
+      </w:pPr>
+      <w:r>
+        <w:rPr>
+          <w:color w:val="000000"/>
+        </w:rPr>
       </w:r>
     </w:p>
     <w:p>
@@ -1428,49 +1664,249 @@
     <w:p>
       <w:pPr>
         <w:pStyle w:val="Normal"/>
-        <w:rPr>
-          <w:color w:val="000000"/>
-        </w:rPr>
-      </w:pPr>
-      <w:r>
-        <w:rPr/>
-      </w:r>
-    </w:p>
-    <w:p>
-      <w:pPr>
-        <w:pStyle w:val="Normal"/>
-        <w:rPr/>
-      </w:pPr>
-      <w:r>
-        <w:rPr>
-          <w:color w:val="000000"/>
-        </w:rPr>
-        <w:t>Finally, what makes a database essential, is that they are fault-tolerant and can handle very large data sets. Considering that we will be handling the data of hundreds of students and staff members, it is important that we use a database so that our system doesn’t grind to a crawl when we reach a certain number of records. As I’ve already mentioned, we’re going to be handling a lot of data and queries at times, and we need a robust system. So MySQL not completely breaking down in the event of an error makes it suitable for our solution.</w:t>
-      </w:r>
-    </w:p>
-    <w:p>
-      <w:pPr>
-        <w:pStyle w:val="Normal"/>
-        <w:rPr>
-          <w:color w:val="000000"/>
-        </w:rPr>
-      </w:pPr>
-      <w:r>
-        <w:rPr/>
-      </w:r>
-    </w:p>
-    <w:p>
-      <w:pPr>
-        <w:pStyle w:val="Normal"/>
-        <w:rPr/>
-      </w:pPr>
-      <w:r>
-        <w:rPr/>
-        <w:t xml:space="preserve">One issue I faced when managing the GitHub was trying to get everyone’s usernames on GitHub so I could add them as collaborators. Initially, getting people to send me their names in the first place was an issue, which I resolved by reminding people via the WhatsApp group chat, setting up a Trello card and finally reminding people in person at our next supervisor meeting. In addition to this, some team members reported that they could not see the invite to the repository. This was resolved in two stages. Stage one was reminding people to check </w:t>
-      </w:r>
-      <w:r>
-        <w:rPr/>
-        <w:t>their email inboxes which were linked to their account, and stage two was cancelling the invites and resending them, as either the invite was lost in their inbox or GitHub failed to send them an email in the first place.</w:t>
+        <w:rPr/>
+      </w:pPr>
+      <w:r>
+        <w:rPr/>
+      </w:r>
+    </w:p>
+    <w:p>
+      <w:pPr>
+        <w:pStyle w:val="Normal"/>
+        <w:rPr/>
+      </w:pPr>
+      <w:r>
+        <w:rPr>
+          <w:color w:val="000000"/>
+        </w:rPr>
+        <w:t xml:space="preserve">Finally, what makes a database essential, is that they are fault-tolerant and can handle very large data sets. Considering that </w:t>
+      </w:r>
+      <w:r>
+        <w:rPr>
+          <w:color w:val="000000"/>
+        </w:rPr>
+        <w:t>the system</w:t>
+      </w:r>
+      <w:r>
+        <w:rPr>
+          <w:color w:val="000000"/>
+        </w:rPr>
+        <w:t xml:space="preserve"> will be handling the data of hundreds of students and staff members, it is important that </w:t>
+      </w:r>
+      <w:r>
+        <w:rPr>
+          <w:color w:val="000000"/>
+        </w:rPr>
+        <w:t>a</w:t>
+      </w:r>
+      <w:r>
+        <w:rPr>
+          <w:color w:val="000000"/>
+        </w:rPr>
+        <w:t xml:space="preserve"> database </w:t>
+      </w:r>
+      <w:r>
+        <w:rPr>
+          <w:color w:val="000000"/>
+        </w:rPr>
+        <w:t xml:space="preserve">is used </w:t>
+      </w:r>
+      <w:r>
+        <w:rPr>
+          <w:color w:val="000000"/>
+        </w:rPr>
+        <w:t xml:space="preserve">so that </w:t>
+      </w:r>
+      <w:r>
+        <w:rPr>
+          <w:color w:val="000000"/>
+        </w:rPr>
+        <w:t>the</w:t>
+      </w:r>
+      <w:r>
+        <w:rPr>
+          <w:color w:val="000000"/>
+        </w:rPr>
+        <w:t xml:space="preserve"> system doesn’t grind to a crawl when </w:t>
+      </w:r>
+      <w:r>
+        <w:rPr>
+          <w:color w:val="000000"/>
+        </w:rPr>
+        <w:t>a</w:t>
+      </w:r>
+      <w:r>
+        <w:rPr>
+          <w:color w:val="000000"/>
+        </w:rPr>
+        <w:t xml:space="preserve"> certain number of records </w:t>
+      </w:r>
+      <w:r>
+        <w:rPr>
+          <w:color w:val="000000"/>
+        </w:rPr>
+        <w:t>is reached</w:t>
+      </w:r>
+      <w:r>
+        <w:rPr>
+          <w:color w:val="000000"/>
+        </w:rPr>
+        <w:t xml:space="preserve">. As mentioned </w:t>
+      </w:r>
+      <w:r>
+        <w:rPr>
+          <w:color w:val="000000"/>
+        </w:rPr>
+        <w:t>above</w:t>
+      </w:r>
+      <w:r>
+        <w:rPr>
+          <w:color w:val="000000"/>
+        </w:rPr>
+        <w:t xml:space="preserve">, </w:t>
+      </w:r>
+      <w:r>
+        <w:rPr>
+          <w:color w:val="000000"/>
+        </w:rPr>
+        <w:t>the system is</w:t>
+      </w:r>
+      <w:r>
+        <w:rPr>
+          <w:color w:val="000000"/>
+        </w:rPr>
+        <w:t xml:space="preserve"> going to </w:t>
+      </w:r>
+      <w:bookmarkStart w:id="0" w:name="_GoBack"/>
+      <w:bookmarkEnd w:id="0"/>
+      <w:r>
+        <w:rPr>
+          <w:color w:val="000000"/>
+        </w:rPr>
+        <w:t xml:space="preserve">be handling a lot of data and queries at times, and </w:t>
+      </w:r>
+      <w:r>
+        <w:rPr>
+          <w:color w:val="000000"/>
+        </w:rPr>
+        <w:t>so the</w:t>
+      </w:r>
+      <w:r>
+        <w:rPr>
+          <w:color w:val="000000"/>
+        </w:rPr>
+        <w:t xml:space="preserve"> need</w:t>
+      </w:r>
+      <w:r>
+        <w:rPr>
+          <w:color w:val="000000"/>
+        </w:rPr>
+        <w:t xml:space="preserve"> for</w:t>
+      </w:r>
+      <w:r>
+        <w:rPr>
+          <w:color w:val="000000"/>
+        </w:rPr>
+        <w:t xml:space="preserve"> a robust system. So MySQL not completely breaking down in the event of an error makes it suitable for </w:t>
+      </w:r>
+      <w:r>
+        <w:rPr>
+          <w:color w:val="000000"/>
+        </w:rPr>
+        <w:t>the</w:t>
+      </w:r>
+      <w:r>
+        <w:rPr>
+          <w:color w:val="000000"/>
+        </w:rPr>
+        <w:t xml:space="preserve"> </w:t>
+      </w:r>
+      <w:r>
+        <w:rPr>
+          <w:color w:val="000000"/>
+        </w:rPr>
+        <w:t>system</w:t>
+      </w:r>
+      <w:r>
+        <w:rPr>
+          <w:color w:val="000000"/>
+        </w:rPr>
+        <w:t>.</w:t>
+      </w:r>
+    </w:p>
+    <w:p>
+      <w:pPr>
+        <w:pStyle w:val="Normal"/>
+        <w:rPr>
+          <w:color w:val="000000"/>
+        </w:rPr>
+      </w:pPr>
+      <w:r>
+        <w:rPr>
+          <w:color w:val="000000"/>
+        </w:rPr>
+      </w:r>
+    </w:p>
+    <w:p>
+      <w:pPr>
+        <w:pStyle w:val="Normal"/>
+        <w:rPr/>
+      </w:pPr>
+      <w:r>
+        <w:rPr/>
+        <w:t>An issue</w:t>
+      </w:r>
+      <w:r>
+        <w:rPr/>
+        <w:t xml:space="preserve"> faced when managing the GitHub was </w:t>
+      </w:r>
+      <w:r>
+        <w:rPr/>
+        <w:t xml:space="preserve">getting all group member </w:t>
+      </w:r>
+      <w:r>
+        <w:rPr/>
+        <w:t xml:space="preserve">usernames on GitHub so </w:t>
+      </w:r>
+      <w:r>
+        <w:rPr/>
+        <w:t>they</w:t>
+      </w:r>
+      <w:r>
+        <w:rPr/>
+        <w:t xml:space="preserve"> could </w:t>
+      </w:r>
+      <w:r>
+        <w:rPr/>
+        <w:t xml:space="preserve">be </w:t>
+      </w:r>
+      <w:r>
+        <w:rPr/>
+        <w:t>add</w:t>
+      </w:r>
+      <w:r>
+        <w:rPr/>
+        <w:t>ed</w:t>
+      </w:r>
+      <w:r>
+        <w:rPr/>
+        <w:t xml:space="preserve"> as collaborators. Initially, getting people to send their names in the first place was an issue, which </w:t>
+      </w:r>
+      <w:r>
+        <w:rPr/>
+        <w:t>was</w:t>
+      </w:r>
+      <w:r>
+        <w:rPr/>
+        <w:t xml:space="preserve"> resolved by reminding people via the WhatsApp group chat, setting up a Trello card and finally reminding people in person at </w:t>
+      </w:r>
+      <w:r>
+        <w:rPr/>
+        <w:t>the</w:t>
+      </w:r>
+      <w:r>
+        <w:rPr/>
+        <w:t xml:space="preserve"> next supervisor meeting. In addition to this, some team members reported that they could not see the invite to the repository. This was resolved in two stages. Stage one was reminding people to check their email inboxes which were linked to their account, and stage two was cancelling the invites and resending them, as either the invite was lost in their inbox or GitHub failed to send them an email in the first place.</w:t>
       </w:r>
     </w:p>
     <w:p>
@@ -1508,45 +1944,54 @@
       </w:pPr>
       <w:r>
         <w:rPr/>
-        <w:t xml:space="preserve">Another issue I have experienced early on in the project, was that sometimes I would not have something to do outside of setting up GitHub, database stuff or report writing for example. I messaged our project manager to inform them of my inactivity due to this, who suggested I join one of the pre-existing teams, which is a very plausible solution. </w:t>
-      </w:r>
-    </w:p>
-    <w:p>
-      <w:pPr>
-        <w:pStyle w:val="Normal"/>
-        <w:rPr/>
-      </w:pPr>
-      <w:r>
-        <w:rPr/>
-      </w:r>
-    </w:p>
-    <w:p>
-      <w:pPr>
-        <w:pStyle w:val="Normal"/>
-        <w:rPr/>
-      </w:pPr>
-      <w:r>
-        <w:rPr/>
-        <w:t xml:space="preserve">I found out during our next supervisor meeting that there was indeed issues with the grouping tool I could’ve been dealing with earlier. This has been remedied for the most part, but I do think in the future I need to make more of an effort to approach both teams to understand their current situation and what they need help with to avoid inactivity in the future. Or as our project manager suggested, it may be ideal for me to assimilate into one of the aforementioned teams whilst carrying on with my current duties. </w:t>
-      </w:r>
-    </w:p>
-    <w:p>
-      <w:pPr>
-        <w:pStyle w:val="Normal"/>
-        <w:rPr/>
-      </w:pPr>
-      <w:r>
-        <w:rPr/>
-      </w:r>
-    </w:p>
-    <w:p>
-      <w:pPr>
-        <w:pStyle w:val="Normal"/>
-        <w:rPr/>
-      </w:pPr>
-      <w:r>
-        <w:rPr/>
-        <w:t xml:space="preserve">As for the grouping tool issue; team two was struggling with exporting the data to a CSV file after grouping students. I made a simplistic python program which exported data to a CSV file. I then met up with Joshua from team 2 after the next supervisor meeting to implement the export CSV function. Team 2 is currently tasked with integrating the grouping tool into the website in addition to the upload file system. It is my job to provide support when it comes to replacing the current data systems with the database. </w:t>
+        <w:t xml:space="preserve">Another issue I have experienced early on in the project, was that sometimes I would not have something to do outside of </w:t>
+      </w:r>
+      <w:r>
+        <w:rPr/>
+        <w:t>managing the</w:t>
+      </w:r>
+      <w:r>
+        <w:rPr/>
+        <w:t xml:space="preserve"> GitHub, database </w:t>
+      </w:r>
+      <w:r>
+        <w:rPr/>
+        <w:t>management</w:t>
+      </w:r>
+      <w:r>
+        <w:rPr/>
+        <w:t xml:space="preserve"> or report writing for example. I messaged our project manager to inform them of my inactivity due to this, who suggested I join one of the pre-existing teams, which </w:t>
+      </w:r>
+      <w:r>
+        <w:rPr/>
+        <w:t>resolved the issue</w:t>
+      </w:r>
+      <w:r>
+        <w:rPr/>
+        <w:t xml:space="preserve">. </w:t>
+      </w:r>
+    </w:p>
+    <w:p>
+      <w:pPr>
+        <w:pStyle w:val="Normal"/>
+        <w:rPr/>
+      </w:pPr>
+      <w:r>
+        <w:rPr/>
+      </w:r>
+    </w:p>
+    <w:p>
+      <w:pPr>
+        <w:pStyle w:val="Normal"/>
+        <w:rPr/>
+      </w:pPr>
+      <w:r>
+        <w:rPr/>
+        <w:t>During our next meeting I was informed</w:t>
+      </w:r>
+      <w:r>
+        <w:rPr/>
+        <w:t xml:space="preserve"> that there was indeed issues with the grouping tool I could’ve been dealing with earlier. This has been remedied for the most part, but I do think in the future I need to make more of an effort to approach both teams to understand their current situation and what they need help with to avoid inactivity in the future. </w:t>
       </w:r>
     </w:p>
     <w:sectPr>
@@ -1985,7 +2430,7 @@
       <w:jc w:val="left"/>
     </w:pPr>
     <w:rPr>
-      <w:rFonts w:ascii="Calibri" w:hAnsi="Calibri" w:eastAsia="Calibri" w:cs="" w:asciiTheme="minorHAnsi" w:cstheme="minorBidi" w:eastAsiaTheme="minorHAnsi" w:hAnsiTheme="minorHAnsi"/>
+      <w:rFonts w:ascii="Calibri" w:hAnsi="Calibri" w:eastAsia="Calibri" w:cs=""/>
       <w:color w:val="00000A"/>
       <w:sz w:val="24"/>
       <w:szCs w:val="24"/>
@@ -2018,77 +2463,134 @@
     <w:rsid w:val="005b6258"/>
     <w:rPr/>
   </w:style>
-  <w:style w:type="character" w:styleId="Bullets">
+  <w:style w:type="character" w:styleId="Bullets" w:customStyle="1">
     <w:name w:val="Bullets"/>
     <w:qFormat/>
     <w:rPr>
       <w:rFonts w:ascii="OpenSymbol" w:hAnsi="OpenSymbol" w:eastAsia="OpenSymbol" w:cs="OpenSymbol"/>
     </w:rPr>
   </w:style>
-  <w:style w:type="character" w:styleId="ListLabel1">
+  <w:style w:type="character" w:styleId="ListLabel1" w:customStyle="1">
     <w:name w:val="ListLabel 1"/>
     <w:qFormat/>
     <w:rPr>
       <w:rFonts w:cs="OpenSymbol"/>
     </w:rPr>
   </w:style>
-  <w:style w:type="character" w:styleId="ListLabel2">
+  <w:style w:type="character" w:styleId="ListLabel2" w:customStyle="1">
     <w:name w:val="ListLabel 2"/>
     <w:qFormat/>
     <w:rPr>
       <w:rFonts w:cs="OpenSymbol"/>
     </w:rPr>
   </w:style>
-  <w:style w:type="character" w:styleId="ListLabel3">
+  <w:style w:type="character" w:styleId="ListLabel3" w:customStyle="1">
     <w:name w:val="ListLabel 3"/>
     <w:qFormat/>
     <w:rPr>
       <w:rFonts w:cs="OpenSymbol"/>
     </w:rPr>
   </w:style>
-  <w:style w:type="character" w:styleId="ListLabel4">
+  <w:style w:type="character" w:styleId="ListLabel4" w:customStyle="1">
     <w:name w:val="ListLabel 4"/>
     <w:qFormat/>
     <w:rPr>
       <w:rFonts w:cs="OpenSymbol"/>
     </w:rPr>
   </w:style>
-  <w:style w:type="character" w:styleId="ListLabel5">
+  <w:style w:type="character" w:styleId="ListLabel5" w:customStyle="1">
     <w:name w:val="ListLabel 5"/>
     <w:qFormat/>
     <w:rPr>
       <w:rFonts w:cs="OpenSymbol"/>
     </w:rPr>
   </w:style>
-  <w:style w:type="character" w:styleId="ListLabel6">
+  <w:style w:type="character" w:styleId="ListLabel6" w:customStyle="1">
     <w:name w:val="ListLabel 6"/>
     <w:qFormat/>
     <w:rPr>
       <w:rFonts w:cs="OpenSymbol"/>
     </w:rPr>
   </w:style>
-  <w:style w:type="character" w:styleId="ListLabel7">
+  <w:style w:type="character" w:styleId="ListLabel7" w:customStyle="1">
     <w:name w:val="ListLabel 7"/>
     <w:qFormat/>
     <w:rPr>
       <w:rFonts w:cs="OpenSymbol"/>
     </w:rPr>
   </w:style>
-  <w:style w:type="character" w:styleId="ListLabel8">
+  <w:style w:type="character" w:styleId="ListLabel8" w:customStyle="1">
     <w:name w:val="ListLabel 8"/>
     <w:qFormat/>
     <w:rPr>
       <w:rFonts w:cs="OpenSymbol"/>
     </w:rPr>
   </w:style>
-  <w:style w:type="character" w:styleId="ListLabel9">
+  <w:style w:type="character" w:styleId="ListLabel9" w:customStyle="1">
     <w:name w:val="ListLabel 9"/>
     <w:qFormat/>
     <w:rPr>
       <w:rFonts w:cs="OpenSymbol"/>
     </w:rPr>
   </w:style>
-  <w:style w:type="paragraph" w:styleId="Heading">
+  <w:style w:type="character" w:styleId="Annotationreference">
+    <w:name w:val="annotation reference"/>
+    <w:basedOn w:val="DefaultParagraphFont"/>
+    <w:uiPriority w:val="99"/>
+    <w:semiHidden/>
+    <w:unhideWhenUsed/>
+    <w:qFormat/>
+    <w:rsid w:val="00b900e3"/>
+    <w:rPr>
+      <w:sz w:val="18"/>
+      <w:szCs w:val="18"/>
+    </w:rPr>
+  </w:style>
+  <w:style w:type="character" w:styleId="CommentTextChar" w:customStyle="1">
+    <w:name w:val="Comment Text Char"/>
+    <w:basedOn w:val="DefaultParagraphFont"/>
+    <w:link w:val="CommentText"/>
+    <w:uiPriority w:val="99"/>
+    <w:semiHidden/>
+    <w:qFormat/>
+    <w:rsid w:val="00b900e3"/>
+    <w:rPr>
+      <w:color w:val="00000A"/>
+      <w:sz w:val="24"/>
+    </w:rPr>
+  </w:style>
+  <w:style w:type="character" w:styleId="CommentSubjectChar" w:customStyle="1">
+    <w:name w:val="Comment Subject Char"/>
+    <w:basedOn w:val="CommentTextChar"/>
+    <w:link w:val="CommentSubject"/>
+    <w:uiPriority w:val="99"/>
+    <w:semiHidden/>
+    <w:qFormat/>
+    <w:rsid w:val="00b900e3"/>
+    <w:rPr>
+      <w:b/>
+      <w:bCs/>
+      <w:color w:val="00000A"/>
+      <w:sz w:val="24"/>
+      <w:szCs w:val="20"/>
+    </w:rPr>
+  </w:style>
+  <w:style w:type="character" w:styleId="BalloonTextChar" w:customStyle="1">
+    <w:name w:val="Balloon Text Char"/>
+    <w:basedOn w:val="DefaultParagraphFont"/>
+    <w:link w:val="BalloonText"/>
+    <w:uiPriority w:val="99"/>
+    <w:semiHidden/>
+    <w:qFormat/>
+    <w:rsid w:val="00b900e3"/>
+    <w:rPr>
+      <w:rFonts w:ascii="Times New Roman" w:hAnsi="Times New Roman" w:cs="Times New Roman"/>
+      <w:color w:val="00000A"/>
+      <w:sz w:val="18"/>
+      <w:szCs w:val="18"/>
+    </w:rPr>
+  </w:style>
+  <w:style w:type="paragraph" w:styleId="Heading" w:customStyle="1">
     <w:name w:val="Heading"/>
     <w:basedOn w:val="Normal"/>
     <w:next w:val="TextBody"/>
@@ -2135,7 +2637,7 @@
       <w:szCs w:val="24"/>
     </w:rPr>
   </w:style>
-  <w:style w:type="paragraph" w:styleId="Index">
+  <w:style w:type="paragraph" w:styleId="Index" w:customStyle="1">
     <w:name w:val="Index"/>
     <w:basedOn w:val="Normal"/>
     <w:qFormat/>
@@ -2144,6 +2646,20 @@
     </w:pPr>
     <w:rPr>
       <w:rFonts w:cs="Arial"/>
+    </w:rPr>
+  </w:style>
+  <w:style w:type="paragraph" w:styleId="Caption1">
+    <w:name w:val="caption"/>
+    <w:basedOn w:val="Normal"/>
+    <w:qFormat/>
+    <w:pPr>
+      <w:suppressLineNumbers/>
+      <w:spacing w:before="120" w:after="120"/>
+    </w:pPr>
+    <w:rPr>
+      <w:rFonts w:cs="Arial"/>
+      <w:i/>
+      <w:iCs/>
     </w:rPr>
   </w:style>
   <w:style w:type="paragraph" w:styleId="Header">
@@ -2175,6 +2691,51 @@
       </w:tabs>
     </w:pPr>
     <w:rPr/>
+  </w:style>
+  <w:style w:type="paragraph" w:styleId="Annotationtext">
+    <w:name w:val="annotation text"/>
+    <w:basedOn w:val="Normal"/>
+    <w:link w:val="CommentTextChar"/>
+    <w:uiPriority w:val="99"/>
+    <w:semiHidden/>
+    <w:unhideWhenUsed/>
+    <w:qFormat/>
+    <w:rsid w:val="00b900e3"/>
+    <w:pPr/>
+    <w:rPr/>
+  </w:style>
+  <w:style w:type="paragraph" w:styleId="Annotationsubject">
+    <w:name w:val="annotation subject"/>
+    <w:basedOn w:val="Annotationtext"/>
+    <w:link w:val="CommentSubjectChar"/>
+    <w:uiPriority w:val="99"/>
+    <w:semiHidden/>
+    <w:unhideWhenUsed/>
+    <w:qFormat/>
+    <w:rsid w:val="00b900e3"/>
+    <w:pPr/>
+    <w:rPr>
+      <w:b/>
+      <w:bCs/>
+      <w:sz w:val="20"/>
+      <w:szCs w:val="20"/>
+    </w:rPr>
+  </w:style>
+  <w:style w:type="paragraph" w:styleId="BalloonText">
+    <w:name w:val="Balloon Text"/>
+    <w:basedOn w:val="Normal"/>
+    <w:link w:val="BalloonTextChar"/>
+    <w:uiPriority w:val="99"/>
+    <w:semiHidden/>
+    <w:unhideWhenUsed/>
+    <w:qFormat/>
+    <w:rsid w:val="00b900e3"/>
+    <w:pPr/>
+    <w:rPr>
+      <w:rFonts w:ascii="Times New Roman" w:hAnsi="Times New Roman" w:cs="Times New Roman"/>
+      <w:sz w:val="18"/>
+      <w:szCs w:val="18"/>
+    </w:rPr>
   </w:style>
   <w:style w:type="numbering" w:styleId="NoList" w:default="1">
     <w:name w:val="No List"/>

</xml_diff>